<commit_message>
more minor narrative text edits
</commit_message>
<xml_diff>
--- a/Documents/Narrative and Characters.docx
+++ b/Documents/Narrative and Characters.docx
@@ -115,7 +115,15 @@
         <w:t>, Rachel stars in the company’s first major dance production</w:t>
       </w:r>
       <w:r>
-        <w:t xml:space="preserve"> that’ll either make or break their careers. Fame and fortune awaits that’ll buy the ticket back to Earth…or crippling debt that’ll leave Rachel dancing on an alien world for a long time.</w:t>
+        <w:t xml:space="preserve"> that’ll either make or break their careers. Fame and fortune awaits that’ll buy the ticket back to Earth…or </w:t>
+      </w:r>
+      <w:r>
+        <w:t xml:space="preserve">leave them with </w:t>
+      </w:r>
+      <w:bookmarkStart w:id="0" w:name="_GoBack"/>
+      <w:bookmarkEnd w:id="0"/>
+      <w:r>
+        <w:t>crippling debt that’ll leave Rachel dancing on an alien world for a long time.</w:t>
       </w:r>
     </w:p>
     <w:p>
@@ -158,15 +166,7 @@
         <w:t>fail and have sent their agents to undermine the show.</w:t>
       </w:r>
       <w:r>
-        <w:t xml:space="preserve"> But hey, the audience loves a good brawl, so knock ‘</w:t>
-      </w:r>
-      <w:proofErr w:type="spellStart"/>
-      <w:r>
-        <w:t>em</w:t>
-      </w:r>
-      <w:proofErr w:type="spellEnd"/>
-      <w:r>
-        <w:t xml:space="preserve"> dead and break </w:t>
+        <w:t xml:space="preserve"> But hey, the audience loves a good brawl, so knock ‘em dead and break </w:t>
       </w:r>
       <w:r>
         <w:t>a leg</w:t>
@@ -187,8 +187,6 @@
       <w:pPr>
         <w:pStyle w:val="NoSpacing"/>
       </w:pPr>
-      <w:bookmarkStart w:id="0" w:name="_GoBack"/>
-      <w:bookmarkEnd w:id="0"/>
     </w:p>
     <w:p>
       <w:pPr>

</xml_diff>

<commit_message>
backgrounds and narrative updates
</commit_message>
<xml_diff>
--- a/Documents/Narrative and Characters.docx
+++ b/Documents/Narrative and Characters.docx
@@ -40,141 +40,150 @@
     <w:p>
       <w:pPr>
         <w:pStyle w:val="NoSpacing"/>
-      </w:pPr>
-    </w:p>
-    <w:p>
-      <w:pPr>
-        <w:pStyle w:val="NoSpacing"/>
-        <w:rPr>
-          <w:b/>
-        </w:rPr>
-      </w:pPr>
-      <w:r>
-        <w:rPr>
-          <w:b/>
-        </w:rPr>
-        <w:t>Places:</w:t>
-      </w:r>
-    </w:p>
-    <w:p>
-      <w:pPr>
-        <w:pStyle w:val="NoSpacing"/>
         <w:numPr>
           <w:ilvl w:val="0"/>
           <w:numId w:val="1"/>
         </w:numPr>
       </w:pPr>
-    </w:p>
-    <w:p>
-      <w:pPr>
-        <w:pStyle w:val="NoSpacing"/>
-      </w:pPr>
-    </w:p>
-    <w:p>
-      <w:pPr>
-        <w:pStyle w:val="NoSpacing"/>
-      </w:pPr>
-    </w:p>
-    <w:p>
-      <w:pPr>
-        <w:pStyle w:val="NoSpacing"/>
-        <w:rPr>
-          <w:b/>
-        </w:rPr>
-      </w:pPr>
-      <w:r>
-        <w:rPr>
-          <w:b/>
-        </w:rPr>
-        <w:t>Narrative Overview:</w:t>
-      </w:r>
-    </w:p>
-    <w:p>
-      <w:pPr>
-        <w:pStyle w:val="NoSpacing"/>
-      </w:pPr>
-      <w:r>
-        <w:rPr>
-          <w:color w:val="2E74B5" w:themeColor="accent1" w:themeShade="BF"/>
-        </w:rPr>
-        <w:t>Rachel</w:t>
-      </w:r>
-      <w:r>
-        <w:t xml:space="preserve"> has defeated the alien invasion and saved Earth and modern dance as he knows it. Now, he’s stranded on an </w:t>
-      </w:r>
-      <w:r>
-        <w:rPr>
-          <w:color w:val="C00000"/>
-        </w:rPr>
-        <w:t>alien world</w:t>
-      </w:r>
-      <w:r>
-        <w:t xml:space="preserve"> and has to find a way home with the only way he knows how: dance. Joining a </w:t>
-      </w:r>
-      <w:r>
-        <w:rPr>
-          <w:color w:val="C00000"/>
-        </w:rPr>
-        <w:t>minor dance</w:t>
-      </w:r>
-      <w:r>
-        <w:rPr>
-          <w:color w:val="C00000"/>
-        </w:rPr>
-        <w:t>/theatrical</w:t>
-      </w:r>
-      <w:r>
-        <w:rPr>
-          <w:color w:val="C00000"/>
-        </w:rPr>
-        <w:t xml:space="preserve"> company</w:t>
-      </w:r>
-      <w:r>
-        <w:t xml:space="preserve">, Rachel stars in the company’s first major </w:t>
-      </w:r>
-      <w:r>
-        <w:rPr>
-          <w:color w:val="C00000"/>
-        </w:rPr>
-        <w:t>dance production</w:t>
-      </w:r>
-      <w:r>
-        <w:t xml:space="preserve"> that’ll either make or break their careers. Fame and fortune awaits …</w:t>
-      </w:r>
-      <w:r>
-        <w:t>or</w:t>
-      </w:r>
-      <w:r>
-        <w:t xml:space="preserve"> </w:t>
-      </w:r>
-      <w:r>
-        <w:t>crippling debt that’ll leave Rachel dancing on an alien world for a long time.</w:t>
-      </w:r>
-    </w:p>
-    <w:p>
-      <w:pPr>
-        <w:pStyle w:val="NoSpacing"/>
-      </w:pPr>
-    </w:p>
-    <w:p>
-      <w:pPr>
-        <w:pStyle w:val="NoSpacing"/>
-      </w:pPr>
-      <w:r>
-        <w:t>Leap, s</w:t>
-      </w:r>
-      <w:r>
-        <w:t>pin, and dance your way through scene after scene and earn crowd approval rating. The more applause, the more money you’ll e</w:t>
-      </w:r>
+      <w:r>
+        <w:t>Manager/Director (to be named) – Kind of carefree and dreams big. Took out a big loan to fund his first major production. Recruited Rachel after witnessing him singlehandedly defeating the alien invasion with just his tutu and dance moves.</w:t>
+      </w:r>
+    </w:p>
+    <w:p>
+      <w:pPr>
+        <w:pStyle w:val="NoSpacing"/>
+      </w:pPr>
       <w:bookmarkStart w:id="0" w:name="_GoBack"/>
       <w:bookmarkEnd w:id="0"/>
-      <w:r>
-        <w:t xml:space="preserve">arn and the sooner you can get home. But be careful. The company’s always recruiting new and upcoming talent, so be prepared to face </w:t>
+    </w:p>
+    <w:p>
+      <w:pPr>
+        <w:pStyle w:val="NoSpacing"/>
+        <w:rPr>
+          <w:b/>
+        </w:rPr>
+      </w:pPr>
+      <w:r>
+        <w:rPr>
+          <w:b/>
+        </w:rPr>
+        <w:t>Places:</w:t>
+      </w:r>
+    </w:p>
+    <w:p>
+      <w:pPr>
+        <w:pStyle w:val="NoSpacing"/>
+        <w:numPr>
+          <w:ilvl w:val="0"/>
+          <w:numId w:val="1"/>
+        </w:numPr>
+      </w:pPr>
+    </w:p>
+    <w:p>
+      <w:pPr>
+        <w:pStyle w:val="NoSpacing"/>
+      </w:pPr>
+    </w:p>
+    <w:p>
+      <w:pPr>
+        <w:pStyle w:val="NoSpacing"/>
+      </w:pPr>
+    </w:p>
+    <w:p>
+      <w:pPr>
+        <w:pStyle w:val="NoSpacing"/>
+        <w:rPr>
+          <w:b/>
+        </w:rPr>
+      </w:pPr>
+      <w:r>
+        <w:rPr>
+          <w:b/>
+        </w:rPr>
+        <w:t>Narrative Overview:</w:t>
+      </w:r>
+    </w:p>
+    <w:p>
+      <w:pPr>
+        <w:pStyle w:val="NoSpacing"/>
+      </w:pPr>
+      <w:r>
+        <w:rPr>
+          <w:color w:val="2E74B5" w:themeColor="accent1" w:themeShade="BF"/>
+        </w:rPr>
+        <w:t>Rachel</w:t>
+      </w:r>
+      <w:r>
+        <w:t xml:space="preserve"> has defeated the alien invasion and saved Earth and modern dance as he knows it. Now, he’s stranded on an </w:t>
       </w:r>
       <w:r>
         <w:rPr>
           <w:color w:val="C00000"/>
         </w:rPr>
+        <w:t>alien world</w:t>
+      </w:r>
+      <w:r>
+        <w:t xml:space="preserve"> and has to find a way home with the only way he knows how: dance. Joining a </w:t>
+      </w:r>
+      <w:r>
+        <w:rPr>
+          <w:color w:val="C00000"/>
+        </w:rPr>
+        <w:t>minor dance</w:t>
+      </w:r>
+      <w:r>
+        <w:rPr>
+          <w:color w:val="C00000"/>
+        </w:rPr>
+        <w:t>/theatrical</w:t>
+      </w:r>
+      <w:r>
+        <w:rPr>
+          <w:color w:val="C00000"/>
+        </w:rPr>
+        <w:t xml:space="preserve"> company</w:t>
+      </w:r>
+      <w:r>
+        <w:t xml:space="preserve">, Rachel stars in the company’s first major </w:t>
+      </w:r>
+      <w:r>
+        <w:rPr>
+          <w:color w:val="C00000"/>
+        </w:rPr>
+        <w:t>dance production</w:t>
+      </w:r>
+      <w:r>
+        <w:t xml:space="preserve"> that’ll either make or break their careers. Fame and fortune awaits …</w:t>
+      </w:r>
+      <w:r>
+        <w:t>or</w:t>
+      </w:r>
+      <w:r>
+        <w:t xml:space="preserve"> </w:t>
+      </w:r>
+      <w:r>
+        <w:t>crippling debt that’ll leave Rachel dancing on an alien world for a long time.</w:t>
+      </w:r>
+    </w:p>
+    <w:p>
+      <w:pPr>
+        <w:pStyle w:val="NoSpacing"/>
+      </w:pPr>
+    </w:p>
+    <w:p>
+      <w:pPr>
+        <w:pStyle w:val="NoSpacing"/>
+      </w:pPr>
+      <w:r>
+        <w:t>Leap, s</w:t>
+      </w:r>
+      <w:r>
+        <w:t xml:space="preserve">pin, and dance your way through scene after scene and earn crowd approval rating. The more applause, the more money you’ll earn and the sooner you can get home. But be careful. The company’s always recruiting new and upcoming talent, so be prepared to face </w:t>
+      </w:r>
+      <w:r>
+        <w:rPr>
+          <w:color w:val="C00000"/>
+        </w:rPr>
         <w:t xml:space="preserve">rivals </w:t>
       </w:r>
       <w:r>
@@ -224,11 +233,6 @@
     <w:p>
       <w:pPr>
         <w:pStyle w:val="NoSpacing"/>
-      </w:pPr>
-    </w:p>
-    <w:p>
-      <w:pPr>
-        <w:pStyle w:val="NoSpacing"/>
         <w:rPr>
           <w:b/>
         </w:rPr>
@@ -328,6 +332,173 @@
       </w:pPr>
       <w:r>
         <w:t>Epilogue</w:t>
+      </w:r>
+    </w:p>
+    <w:p>
+      <w:pPr>
+        <w:pStyle w:val="NoSpacing"/>
+      </w:pPr>
+    </w:p>
+    <w:p>
+      <w:pPr>
+        <w:pStyle w:val="NoSpacing"/>
+        <w:rPr>
+          <w:b/>
+        </w:rPr>
+      </w:pPr>
+      <w:r>
+        <w:rPr>
+          <w:b/>
+        </w:rPr>
+        <w:t>Play Plot (reenactment of “events from Tutu1”):</w:t>
+      </w:r>
+    </w:p>
+    <w:p>
+      <w:pPr>
+        <w:pStyle w:val="NoSpacing"/>
+        <w:numPr>
+          <w:ilvl w:val="0"/>
+          <w:numId w:val="2"/>
+        </w:numPr>
+      </w:pPr>
+      <w:r>
+        <w:t>Act 1 – Earth/Getting to Space</w:t>
+      </w:r>
+    </w:p>
+    <w:p>
+      <w:pPr>
+        <w:pStyle w:val="NoSpacing"/>
+        <w:numPr>
+          <w:ilvl w:val="1"/>
+          <w:numId w:val="2"/>
+        </w:numPr>
+      </w:pPr>
+      <w:r>
+        <w:t>Scene 1 – earth, interrupted dance show</w:t>
+      </w:r>
+    </w:p>
+    <w:p>
+      <w:pPr>
+        <w:pStyle w:val="NoSpacing"/>
+        <w:numPr>
+          <w:ilvl w:val="1"/>
+          <w:numId w:val="2"/>
+        </w:numPr>
+      </w:pPr>
+      <w:r>
+        <w:t xml:space="preserve">Scene 2 – </w:t>
+      </w:r>
+    </w:p>
+    <w:p>
+      <w:pPr>
+        <w:pStyle w:val="NoSpacing"/>
+        <w:numPr>
+          <w:ilvl w:val="1"/>
+          <w:numId w:val="2"/>
+        </w:numPr>
+      </w:pPr>
+      <w:r>
+        <w:t xml:space="preserve">Scene 3 – </w:t>
+      </w:r>
+    </w:p>
+    <w:p>
+      <w:pPr>
+        <w:pStyle w:val="NoSpacing"/>
+        <w:numPr>
+          <w:ilvl w:val="0"/>
+          <w:numId w:val="2"/>
+        </w:numPr>
+      </w:pPr>
+      <w:r>
+        <w:t>Act 2 – World 1 or alien invasion fleet</w:t>
+      </w:r>
+    </w:p>
+    <w:p>
+      <w:pPr>
+        <w:pStyle w:val="NoSpacing"/>
+        <w:numPr>
+          <w:ilvl w:val="0"/>
+          <w:numId w:val="2"/>
+        </w:numPr>
+      </w:pPr>
+      <w:r>
+        <w:t>Act 3 – (alien king’s world)</w:t>
+      </w:r>
+    </w:p>
+    <w:p>
+      <w:pPr>
+        <w:pStyle w:val="NoSpacing"/>
+      </w:pPr>
+    </w:p>
+    <w:p>
+      <w:pPr>
+        <w:pStyle w:val="NoSpacing"/>
+        <w:rPr>
+          <w:b/>
+        </w:rPr>
+      </w:pPr>
+      <w:r>
+        <w:rPr>
+          <w:b/>
+        </w:rPr>
+        <w:t>Ideas:</w:t>
+      </w:r>
+    </w:p>
+    <w:p>
+      <w:pPr>
+        <w:pStyle w:val="NoSpacing"/>
+        <w:numPr>
+          <w:ilvl w:val="0"/>
+          <w:numId w:val="3"/>
+        </w:numPr>
+      </w:pPr>
+      <w:r>
+        <w:t>Fragments of invasion force/splinter cells, wanting to take revenge</w:t>
+      </w:r>
+    </w:p>
+    <w:p>
+      <w:pPr>
+        <w:pStyle w:val="NoSpacing"/>
+        <w:numPr>
+          <w:ilvl w:val="0"/>
+          <w:numId w:val="3"/>
+        </w:numPr>
+      </w:pPr>
+      <w:r>
+        <w:t xml:space="preserve">Interfere with/infiltrate </w:t>
+      </w:r>
+      <w:proofErr w:type="gramStart"/>
+      <w:r>
+        <w:t>theatre company</w:t>
+      </w:r>
+      <w:proofErr w:type="gramEnd"/>
+      <w:r>
+        <w:t xml:space="preserve"> as show is going on. But manager/director just thinks they’re actors with really realistic costumes</w:t>
+      </w:r>
+    </w:p>
+    <w:p>
+      <w:pPr>
+        <w:pStyle w:val="NoSpacing"/>
+        <w:numPr>
+          <w:ilvl w:val="0"/>
+          <w:numId w:val="3"/>
+        </w:numPr>
+      </w:pPr>
+      <w:r>
+        <w:t>Right hand of defeated alien king, makes an appearance at end. Mistaken for actor playing alien king.</w:t>
+      </w:r>
+    </w:p>
+    <w:p>
+      <w:pPr>
+        <w:pStyle w:val="NoSpacing"/>
+        <w:numPr>
+          <w:ilvl w:val="0"/>
+          <w:numId w:val="3"/>
+        </w:numPr>
+      </w:pPr>
+      <w:r>
+        <w:lastRenderedPageBreak/>
+        <w:t>So three classes of enemies: rival actors, alien invaders, debt collectors.</w:t>
       </w:r>
     </w:p>
     <w:sectPr>
@@ -455,8 +626,240 @@
       </w:rPr>
     </w:lvl>
   </w:abstractNum>
+  <w:abstractNum w:abstractNumId="1" w15:restartNumberingAfterBreak="0">
+    <w:nsid w:val="2F49443B"/>
+    <w:multiLevelType w:val="hybridMultilevel"/>
+    <w:tmpl w:val="95E01A7E"/>
+    <w:lvl w:ilvl="0" w:tplc="04090001">
+      <w:start w:val="1"/>
+      <w:numFmt w:val="bullet"/>
+      <w:lvlText w:val=""/>
+      <w:lvlJc w:val="left"/>
+      <w:pPr>
+        <w:ind w:left="720" w:hanging="360"/>
+      </w:pPr>
+      <w:rPr>
+        <w:rFonts w:ascii="Symbol" w:hAnsi="Symbol" w:hint="default"/>
+      </w:rPr>
+    </w:lvl>
+    <w:lvl w:ilvl="1" w:tplc="04090003" w:tentative="1">
+      <w:start w:val="1"/>
+      <w:numFmt w:val="bullet"/>
+      <w:lvlText w:val="o"/>
+      <w:lvlJc w:val="left"/>
+      <w:pPr>
+        <w:ind w:left="1440" w:hanging="360"/>
+      </w:pPr>
+      <w:rPr>
+        <w:rFonts w:ascii="Courier New" w:hAnsi="Courier New" w:cs="Courier New" w:hint="default"/>
+      </w:rPr>
+    </w:lvl>
+    <w:lvl w:ilvl="2" w:tplc="04090005" w:tentative="1">
+      <w:start w:val="1"/>
+      <w:numFmt w:val="bullet"/>
+      <w:lvlText w:val=""/>
+      <w:lvlJc w:val="left"/>
+      <w:pPr>
+        <w:ind w:left="2160" w:hanging="360"/>
+      </w:pPr>
+      <w:rPr>
+        <w:rFonts w:ascii="Wingdings" w:hAnsi="Wingdings" w:hint="default"/>
+      </w:rPr>
+    </w:lvl>
+    <w:lvl w:ilvl="3" w:tplc="04090001" w:tentative="1">
+      <w:start w:val="1"/>
+      <w:numFmt w:val="bullet"/>
+      <w:lvlText w:val=""/>
+      <w:lvlJc w:val="left"/>
+      <w:pPr>
+        <w:ind w:left="2880" w:hanging="360"/>
+      </w:pPr>
+      <w:rPr>
+        <w:rFonts w:ascii="Symbol" w:hAnsi="Symbol" w:hint="default"/>
+      </w:rPr>
+    </w:lvl>
+    <w:lvl w:ilvl="4" w:tplc="04090003" w:tentative="1">
+      <w:start w:val="1"/>
+      <w:numFmt w:val="bullet"/>
+      <w:lvlText w:val="o"/>
+      <w:lvlJc w:val="left"/>
+      <w:pPr>
+        <w:ind w:left="3600" w:hanging="360"/>
+      </w:pPr>
+      <w:rPr>
+        <w:rFonts w:ascii="Courier New" w:hAnsi="Courier New" w:cs="Courier New" w:hint="default"/>
+      </w:rPr>
+    </w:lvl>
+    <w:lvl w:ilvl="5" w:tplc="04090005" w:tentative="1">
+      <w:start w:val="1"/>
+      <w:numFmt w:val="bullet"/>
+      <w:lvlText w:val=""/>
+      <w:lvlJc w:val="left"/>
+      <w:pPr>
+        <w:ind w:left="4320" w:hanging="360"/>
+      </w:pPr>
+      <w:rPr>
+        <w:rFonts w:ascii="Wingdings" w:hAnsi="Wingdings" w:hint="default"/>
+      </w:rPr>
+    </w:lvl>
+    <w:lvl w:ilvl="6" w:tplc="04090001" w:tentative="1">
+      <w:start w:val="1"/>
+      <w:numFmt w:val="bullet"/>
+      <w:lvlText w:val=""/>
+      <w:lvlJc w:val="left"/>
+      <w:pPr>
+        <w:ind w:left="5040" w:hanging="360"/>
+      </w:pPr>
+      <w:rPr>
+        <w:rFonts w:ascii="Symbol" w:hAnsi="Symbol" w:hint="default"/>
+      </w:rPr>
+    </w:lvl>
+    <w:lvl w:ilvl="7" w:tplc="04090003" w:tentative="1">
+      <w:start w:val="1"/>
+      <w:numFmt w:val="bullet"/>
+      <w:lvlText w:val="o"/>
+      <w:lvlJc w:val="left"/>
+      <w:pPr>
+        <w:ind w:left="5760" w:hanging="360"/>
+      </w:pPr>
+      <w:rPr>
+        <w:rFonts w:ascii="Courier New" w:hAnsi="Courier New" w:cs="Courier New" w:hint="default"/>
+      </w:rPr>
+    </w:lvl>
+    <w:lvl w:ilvl="8" w:tplc="04090005" w:tentative="1">
+      <w:start w:val="1"/>
+      <w:numFmt w:val="bullet"/>
+      <w:lvlText w:val=""/>
+      <w:lvlJc w:val="left"/>
+      <w:pPr>
+        <w:ind w:left="6480" w:hanging="360"/>
+      </w:pPr>
+      <w:rPr>
+        <w:rFonts w:ascii="Wingdings" w:hAnsi="Wingdings" w:hint="default"/>
+      </w:rPr>
+    </w:lvl>
+  </w:abstractNum>
+  <w:abstractNum w:abstractNumId="2" w15:restartNumberingAfterBreak="0">
+    <w:nsid w:val="5A9C51B9"/>
+    <w:multiLevelType w:val="hybridMultilevel"/>
+    <w:tmpl w:val="CBD8D53E"/>
+    <w:lvl w:ilvl="0" w:tplc="04090001">
+      <w:start w:val="1"/>
+      <w:numFmt w:val="bullet"/>
+      <w:lvlText w:val=""/>
+      <w:lvlJc w:val="left"/>
+      <w:pPr>
+        <w:ind w:left="720" w:hanging="360"/>
+      </w:pPr>
+      <w:rPr>
+        <w:rFonts w:ascii="Symbol" w:hAnsi="Symbol" w:hint="default"/>
+      </w:rPr>
+    </w:lvl>
+    <w:lvl w:ilvl="1" w:tplc="04090003">
+      <w:start w:val="1"/>
+      <w:numFmt w:val="bullet"/>
+      <w:lvlText w:val="o"/>
+      <w:lvlJc w:val="left"/>
+      <w:pPr>
+        <w:ind w:left="1440" w:hanging="360"/>
+      </w:pPr>
+      <w:rPr>
+        <w:rFonts w:ascii="Courier New" w:hAnsi="Courier New" w:cs="Courier New" w:hint="default"/>
+      </w:rPr>
+    </w:lvl>
+    <w:lvl w:ilvl="2" w:tplc="04090005" w:tentative="1">
+      <w:start w:val="1"/>
+      <w:numFmt w:val="bullet"/>
+      <w:lvlText w:val=""/>
+      <w:lvlJc w:val="left"/>
+      <w:pPr>
+        <w:ind w:left="2160" w:hanging="360"/>
+      </w:pPr>
+      <w:rPr>
+        <w:rFonts w:ascii="Wingdings" w:hAnsi="Wingdings" w:hint="default"/>
+      </w:rPr>
+    </w:lvl>
+    <w:lvl w:ilvl="3" w:tplc="04090001" w:tentative="1">
+      <w:start w:val="1"/>
+      <w:numFmt w:val="bullet"/>
+      <w:lvlText w:val=""/>
+      <w:lvlJc w:val="left"/>
+      <w:pPr>
+        <w:ind w:left="2880" w:hanging="360"/>
+      </w:pPr>
+      <w:rPr>
+        <w:rFonts w:ascii="Symbol" w:hAnsi="Symbol" w:hint="default"/>
+      </w:rPr>
+    </w:lvl>
+    <w:lvl w:ilvl="4" w:tplc="04090003" w:tentative="1">
+      <w:start w:val="1"/>
+      <w:numFmt w:val="bullet"/>
+      <w:lvlText w:val="o"/>
+      <w:lvlJc w:val="left"/>
+      <w:pPr>
+        <w:ind w:left="3600" w:hanging="360"/>
+      </w:pPr>
+      <w:rPr>
+        <w:rFonts w:ascii="Courier New" w:hAnsi="Courier New" w:cs="Courier New" w:hint="default"/>
+      </w:rPr>
+    </w:lvl>
+    <w:lvl w:ilvl="5" w:tplc="04090005" w:tentative="1">
+      <w:start w:val="1"/>
+      <w:numFmt w:val="bullet"/>
+      <w:lvlText w:val=""/>
+      <w:lvlJc w:val="left"/>
+      <w:pPr>
+        <w:ind w:left="4320" w:hanging="360"/>
+      </w:pPr>
+      <w:rPr>
+        <w:rFonts w:ascii="Wingdings" w:hAnsi="Wingdings" w:hint="default"/>
+      </w:rPr>
+    </w:lvl>
+    <w:lvl w:ilvl="6" w:tplc="04090001" w:tentative="1">
+      <w:start w:val="1"/>
+      <w:numFmt w:val="bullet"/>
+      <w:lvlText w:val=""/>
+      <w:lvlJc w:val="left"/>
+      <w:pPr>
+        <w:ind w:left="5040" w:hanging="360"/>
+      </w:pPr>
+      <w:rPr>
+        <w:rFonts w:ascii="Symbol" w:hAnsi="Symbol" w:hint="default"/>
+      </w:rPr>
+    </w:lvl>
+    <w:lvl w:ilvl="7" w:tplc="04090003" w:tentative="1">
+      <w:start w:val="1"/>
+      <w:numFmt w:val="bullet"/>
+      <w:lvlText w:val="o"/>
+      <w:lvlJc w:val="left"/>
+      <w:pPr>
+        <w:ind w:left="5760" w:hanging="360"/>
+      </w:pPr>
+      <w:rPr>
+        <w:rFonts w:ascii="Courier New" w:hAnsi="Courier New" w:cs="Courier New" w:hint="default"/>
+      </w:rPr>
+    </w:lvl>
+    <w:lvl w:ilvl="8" w:tplc="04090005" w:tentative="1">
+      <w:start w:val="1"/>
+      <w:numFmt w:val="bullet"/>
+      <w:lvlText w:val=""/>
+      <w:lvlJc w:val="left"/>
+      <w:pPr>
+        <w:ind w:left="6480" w:hanging="360"/>
+      </w:pPr>
+      <w:rPr>
+        <w:rFonts w:ascii="Wingdings" w:hAnsi="Wingdings" w:hint="default"/>
+      </w:rPr>
+    </w:lvl>
+  </w:abstractNum>
   <w:num w:numId="1">
     <w:abstractNumId w:val="0"/>
+  </w:num>
+  <w:num w:numId="2">
+    <w:abstractNumId w:val="2"/>
+  </w:num>
+  <w:num w:numId="3">
+    <w:abstractNumId w:val="1"/>
   </w:num>
 </w:numbering>
 </file>
@@ -858,7 +1261,6 @@
   <w:style w:type="character" w:default="1" w:styleId="DefaultParagraphFont">
     <w:name w:val="Default Paragraph Font"/>
     <w:uiPriority w:val="1"/>
-    <w:semiHidden/>
     <w:unhideWhenUsed/>
   </w:style>
   <w:style w:type="table" w:default="1" w:styleId="TableNormal">

</xml_diff>